<commit_message>
Commit separate FacebookSDK to test
</commit_message>
<xml_diff>
--- a/doc/Project Assignment/PA05/Weekly-Report-Week06.docx
+++ b/doc/Project Assignment/PA05/Weekly-Report-Week06.docx
@@ -1,6 +1,6 @@
 
 <file path=word/document.xml><?xml version="1.0" encoding="utf-8"?>
-<w:document xmlns:wpc="http://schemas.microsoft.com/office/word/2010/wordprocessingCanvas" xmlns:cx="http://schemas.microsoft.com/office/drawing/2014/chartex" xmlns:cx1="http://schemas.microsoft.com/office/drawing/2015/9/8/chartex" xmlns:cx2="http://schemas.microsoft.com/office/drawing/2015/10/21/chartex" xmlns:cx3="http://schemas.microsoft.com/office/drawing/2016/5/9/chartex" xmlns:cx4="http://schemas.microsoft.com/office/drawing/2016/5/10/chartex" xmlns:cx5="http://schemas.microsoft.com/office/drawing/2016/5/11/chartex" xmlns:cx6="http://schemas.microsoft.com/office/drawing/2016/5/12/chartex" xmlns:cx7="http://schemas.microsoft.com/office/drawing/2016/5/13/chartex" xmlns:cx8="http://schemas.microsoft.com/office/drawing/2016/5/14/chartex" xmlns:mc="http://schemas.openxmlformats.org/markup-compatibility/2006" xmlns:aink="http://schemas.microsoft.com/office/drawing/2016/ink" xmlns:am3d="http://schemas.microsoft.com/office/drawing/2017/model3d" xmlns:o="urn:schemas-microsoft-com:office:office" xmlns:r="http://schemas.openxmlformats.org/officeDocument/2006/relationships" xmlns:m="http://schemas.openxmlformats.org/officeDocument/2006/math" xmlns:v="urn:schemas-microsoft-com:vml" xmlns:wp14="http://schemas.microsoft.com/office/word/2010/wordprocessingDrawing" xmlns:wp="http://schemas.openxmlformats.org/drawingml/2006/wordprocessingDrawing" xmlns:w10="urn:schemas-microsoft-com:office:word" xmlns:w="http://schemas.openxmlformats.org/wordprocessingml/2006/main" xmlns:w14="http://schemas.microsoft.com/office/word/2010/wordml" xmlns:w15="http://schemas.microsoft.com/office/word/2012/wordml" xmlns:w16se="http://schemas.microsoft.com/office/word/2015/wordml/symex" xmlns:wpg="http://schemas.microsoft.com/office/word/2010/wordprocessingGroup" xmlns:wpi="http://schemas.microsoft.com/office/word/2010/wordprocessingInk" xmlns:wne="http://schemas.microsoft.com/office/word/2006/wordml" xmlns:wps="http://schemas.microsoft.com/office/word/2010/wordprocessingShape" mc:Ignorable="w14 w15 w16se wp14">
+<w:document xmlns:wpc="http://schemas.microsoft.com/office/word/2010/wordprocessingCanvas" xmlns:cx="http://schemas.microsoft.com/office/drawing/2014/chartex" xmlns:cx1="http://schemas.microsoft.com/office/drawing/2015/9/8/chartex" xmlns:cx2="http://schemas.microsoft.com/office/drawing/2015/10/21/chartex" xmlns:cx3="http://schemas.microsoft.com/office/drawing/2016/5/9/chartex" xmlns:cx4="http://schemas.microsoft.com/office/drawing/2016/5/10/chartex" xmlns:cx5="http://schemas.microsoft.com/office/drawing/2016/5/11/chartex" xmlns:cx6="http://schemas.microsoft.com/office/drawing/2016/5/12/chartex" xmlns:cx7="http://schemas.microsoft.com/office/drawing/2016/5/13/chartex" xmlns:cx8="http://schemas.microsoft.com/office/drawing/2016/5/14/chartex" xmlns:mc="http://schemas.openxmlformats.org/markup-compatibility/2006" xmlns:aink="http://schemas.microsoft.com/office/drawing/2016/ink" xmlns:am3d="http://schemas.microsoft.com/office/drawing/2017/model3d" xmlns:o="urn:schemas-microsoft-com:office:office" xmlns:r="http://schemas.openxmlformats.org/officeDocument/2006/relationships" xmlns:m="http://schemas.openxmlformats.org/officeDocument/2006/math" xmlns:v="urn:schemas-microsoft-com:vml" xmlns:wp14="http://schemas.microsoft.com/office/word/2010/wordprocessingDrawing" xmlns:wp="http://schemas.openxmlformats.org/drawingml/2006/wordprocessingDrawing" xmlns:w10="urn:schemas-microsoft-com:office:word" xmlns:w="http://schemas.openxmlformats.org/wordprocessingml/2006/main" xmlns:w14="http://schemas.microsoft.com/office/word/2010/wordml" xmlns:w15="http://schemas.microsoft.com/office/word/2012/wordml" xmlns:w16cid="http://schemas.microsoft.com/office/word/2016/wordml/cid" xmlns:w16se="http://schemas.microsoft.com/office/word/2015/wordml/symex" xmlns:wpg="http://schemas.microsoft.com/office/word/2010/wordprocessingGroup" xmlns:wpi="http://schemas.microsoft.com/office/word/2010/wordprocessingInk" xmlns:wne="http://schemas.microsoft.com/office/word/2006/wordml" xmlns:wps="http://schemas.microsoft.com/office/word/2010/wordprocessingShape" mc:Ignorable="w14 w15 w16se w16cid wp14">
   <w:body>
     <w:p>
       <w:pPr>
@@ -45,7 +45,7 @@
           <w:sz w:val="18"/>
           <w:szCs w:val="18"/>
         </w:rPr>
-        <w:t>22</w:t>
+        <w:t>9</w:t>
       </w:r>
       <w:r>
         <w:rPr>
@@ -65,7 +65,7 @@
           <w:sz w:val="18"/>
           <w:szCs w:val="18"/>
         </w:rPr>
-        <w:t>11</w:t>
+        <w:t>1</w:t>
       </w:r>
       <w:r>
         <w:rPr>
@@ -75,7 +75,7 @@
           <w:sz w:val="18"/>
           <w:szCs w:val="18"/>
         </w:rPr>
-        <w:t>/</w:t>
+        <w:t>2</w:t>
       </w:r>
       <w:r>
         <w:rPr>
@@ -85,7 +85,7 @@
           <w:sz w:val="18"/>
           <w:szCs w:val="18"/>
         </w:rPr>
-        <w:t>2017</w:t>
+        <w:t>/</w:t>
       </w:r>
       <w:r>
         <w:rPr>
@@ -95,7 +95,7 @@
           <w:sz w:val="18"/>
           <w:szCs w:val="18"/>
         </w:rPr>
-        <w:t xml:space="preserve"> – </w:t>
+        <w:t>2017</w:t>
       </w:r>
       <w:r>
         <w:rPr>
@@ -105,7 +105,7 @@
           <w:sz w:val="18"/>
           <w:szCs w:val="18"/>
         </w:rPr>
-        <w:t>28</w:t>
+        <w:t xml:space="preserve"> – </w:t>
       </w:r>
       <w:r>
         <w:rPr>
@@ -115,7 +115,37 @@
           <w:sz w:val="18"/>
           <w:szCs w:val="18"/>
         </w:rPr>
-        <w:t>/11/2017</w:t>
+        <w:t>15</w:t>
+      </w:r>
+      <w:r>
+        <w:rPr>
+          <w:rFonts w:ascii="Verdana" w:hAnsi="Verdana"/>
+          <w:b/>
+          <w:bCs/>
+          <w:sz w:val="18"/>
+          <w:szCs w:val="18"/>
+        </w:rPr>
+        <w:t>/1</w:t>
+      </w:r>
+      <w:r>
+        <w:rPr>
+          <w:rFonts w:ascii="Verdana" w:hAnsi="Verdana"/>
+          <w:b/>
+          <w:bCs/>
+          <w:sz w:val="18"/>
+          <w:szCs w:val="18"/>
+        </w:rPr>
+        <w:t>2</w:t>
+      </w:r>
+      <w:r>
+        <w:rPr>
+          <w:rFonts w:ascii="Verdana" w:hAnsi="Verdana"/>
+          <w:b/>
+          <w:bCs/>
+          <w:sz w:val="18"/>
+          <w:szCs w:val="18"/>
+        </w:rPr>
+        <w:t>/2017</w:t>
       </w:r>
     </w:p>
     <w:p>
@@ -182,7 +212,7 @@
           <w:color w:val="000000"/>
           <w:szCs w:val="18"/>
         </w:rPr>
-        <w:t>Nguyen Ho</w:t>
+        <w:t>Toan Bui</w:t>
       </w:r>
     </w:p>
     <w:p>
@@ -757,11 +787,11 @@
             </w:pPr>
             <w:r>
               <w:rPr>
-                <w:rFonts w:ascii="Verdana" w:hAnsi="Verdana" w:cs="Times New Roman"/>
-                <w:sz w:val="20"/>
-                <w:szCs w:val="20"/>
-              </w:rPr>
-              <w:t>Implemented and tested pedometer accuracy</w:t>
+                <w:rFonts w:ascii="Verdana" w:hAnsi="Verdana"/>
+                <w:sz w:val="20"/>
+                <w:szCs w:val="20"/>
+              </w:rPr>
+              <w:t>Implementation: Main Screen component (Simple version)</w:t>
             </w:r>
           </w:p>
         </w:tc>
@@ -783,7 +813,7 @@
                 <w:sz w:val="20"/>
                 <w:szCs w:val="20"/>
               </w:rPr>
-              <w:t>1/12/2017</w:t>
+              <w:t>15/12/2017</w:t>
             </w:r>
           </w:p>
         </w:tc>
@@ -805,7 +835,7 @@
                 <w:sz w:val="20"/>
                 <w:szCs w:val="20"/>
               </w:rPr>
-              <w:t>Bach Le</w:t>
+              <w:t>Thong Tran</w:t>
             </w:r>
           </w:p>
         </w:tc>
@@ -827,7 +857,15 @@
                 <w:sz w:val="20"/>
                 <w:szCs w:val="20"/>
               </w:rPr>
-              <w:t>85%</w:t>
+              <w:t>90</w:t>
+            </w:r>
+            <w:r>
+              <w:rPr>
+                <w:rFonts w:ascii="Verdana" w:hAnsi="Verdana"/>
+                <w:sz w:val="20"/>
+                <w:szCs w:val="20"/>
+              </w:rPr>
+              <w:t>%</w:t>
             </w:r>
           </w:p>
         </w:tc>
@@ -874,7 +912,7 @@
                 <w:sz w:val="20"/>
                 <w:szCs w:val="20"/>
               </w:rPr>
-              <w:t>Revising class diagram, classify into packages</w:t>
+              <w:t>UI Design: control widget (Button, Arrows, Label, etc.)</w:t>
             </w:r>
           </w:p>
         </w:tc>
@@ -896,7 +934,7 @@
                 <w:sz w:val="20"/>
                 <w:szCs w:val="20"/>
               </w:rPr>
-              <w:t>1/12/2017</w:t>
+              <w:t>15/12/2017</w:t>
             </w:r>
           </w:p>
         </w:tc>
@@ -918,7 +956,7 @@
                 <w:sz w:val="20"/>
                 <w:szCs w:val="20"/>
               </w:rPr>
-              <w:t>Bach Le</w:t>
+              <w:t>Phy Lieng</w:t>
             </w:r>
           </w:p>
         </w:tc>
@@ -940,7 +978,23 @@
                 <w:sz w:val="20"/>
                 <w:szCs w:val="20"/>
               </w:rPr>
-              <w:t>90%</w:t>
+              <w:t>9</w:t>
+            </w:r>
+            <w:r>
+              <w:rPr>
+                <w:rFonts w:ascii="Verdana" w:hAnsi="Verdana"/>
+                <w:sz w:val="20"/>
+                <w:szCs w:val="20"/>
+              </w:rPr>
+              <w:t>5</w:t>
+            </w:r>
+            <w:r>
+              <w:rPr>
+                <w:rFonts w:ascii="Verdana" w:hAnsi="Verdana"/>
+                <w:sz w:val="20"/>
+                <w:szCs w:val="20"/>
+              </w:rPr>
+              <w:t>%</w:t>
             </w:r>
           </w:p>
         </w:tc>
@@ -987,7 +1041,7 @@
                 <w:sz w:val="20"/>
                 <w:szCs w:val="20"/>
               </w:rPr>
-              <w:t>Building UI Prototype: Shop View</w:t>
+              <w:t xml:space="preserve">Game Asset: more animation, refinement </w:t>
             </w:r>
           </w:p>
         </w:tc>
@@ -1009,7 +1063,7 @@
                 <w:sz w:val="20"/>
                 <w:szCs w:val="20"/>
               </w:rPr>
-              <w:t>1/12/2017</w:t>
+              <w:t>15/12/2017</w:t>
             </w:r>
           </w:p>
         </w:tc>
@@ -1031,7 +1085,7 @@
                 <w:sz w:val="20"/>
                 <w:szCs w:val="20"/>
               </w:rPr>
-              <w:t>Bach Le</w:t>
+              <w:t>Nguyen Ho</w:t>
             </w:r>
           </w:p>
         </w:tc>
@@ -1053,7 +1107,15 @@
                 <w:sz w:val="20"/>
                 <w:szCs w:val="20"/>
               </w:rPr>
-              <w:t>95%</w:t>
+              <w:t>85</w:t>
+            </w:r>
+            <w:r>
+              <w:rPr>
+                <w:rFonts w:ascii="Verdana" w:hAnsi="Verdana"/>
+                <w:sz w:val="20"/>
+                <w:szCs w:val="20"/>
+              </w:rPr>
+              <w:t>%</w:t>
             </w:r>
           </w:p>
         </w:tc>
@@ -1100,7 +1162,7 @@
                 <w:sz w:val="20"/>
                 <w:szCs w:val="20"/>
               </w:rPr>
-              <w:t>Building UI Prototype: Main View</w:t>
+              <w:t>Implementation: Data classes and test database</w:t>
             </w:r>
           </w:p>
         </w:tc>
@@ -1122,7 +1184,7 @@
                 <w:sz w:val="20"/>
                 <w:szCs w:val="20"/>
               </w:rPr>
-              <w:t>1/12/2017</w:t>
+              <w:t>15/12/2017</w:t>
             </w:r>
           </w:p>
         </w:tc>
@@ -1144,7 +1206,7 @@
                 <w:sz w:val="20"/>
                 <w:szCs w:val="20"/>
               </w:rPr>
-              <w:t>Thong Tran</w:t>
+              <w:t>Bach Le</w:t>
             </w:r>
           </w:p>
         </w:tc>
@@ -1166,7 +1228,15 @@
                 <w:sz w:val="20"/>
                 <w:szCs w:val="20"/>
               </w:rPr>
-              <w:t>95%</w:t>
+              <w:t>85</w:t>
+            </w:r>
+            <w:r>
+              <w:rPr>
+                <w:rFonts w:ascii="Verdana" w:hAnsi="Verdana"/>
+                <w:sz w:val="20"/>
+                <w:szCs w:val="20"/>
+              </w:rPr>
+              <w:t>%</w:t>
             </w:r>
           </w:p>
         </w:tc>
@@ -1213,7 +1283,7 @@
                 <w:sz w:val="20"/>
                 <w:szCs w:val="20"/>
               </w:rPr>
-              <w:t>Building UI Prototype: Diary View</w:t>
+              <w:t>UI Design: Improvement in Diary View</w:t>
             </w:r>
           </w:p>
         </w:tc>
@@ -1235,7 +1305,7 @@
                 <w:sz w:val="20"/>
                 <w:szCs w:val="20"/>
               </w:rPr>
-              <w:t>1/12/2017</w:t>
+              <w:t>15/12/2017</w:t>
             </w:r>
           </w:p>
         </w:tc>
@@ -1279,233 +1349,15 @@
                 <w:sz w:val="20"/>
                 <w:szCs w:val="20"/>
               </w:rPr>
-              <w:t>95%</w:t>
-            </w:r>
-          </w:p>
-        </w:tc>
-      </w:tr>
-      <w:tr>
-        <w:tc>
-          <w:tcPr>
-            <w:tcW w:w="558" w:type="dxa"/>
-          </w:tcPr>
-          <w:p>
-            <w:pPr>
-              <w:jc w:val="center"/>
-              <w:rPr>
-                <w:rFonts w:ascii="Verdana" w:hAnsi="Verdana"/>
-                <w:sz w:val="20"/>
-                <w:szCs w:val="20"/>
-              </w:rPr>
-            </w:pPr>
-            <w:r>
-              <w:rPr>
-                <w:rFonts w:ascii="Verdana" w:hAnsi="Verdana"/>
-                <w:sz w:val="20"/>
-                <w:szCs w:val="20"/>
-              </w:rPr>
-              <w:t>6</w:t>
-            </w:r>
-          </w:p>
-        </w:tc>
-        <w:tc>
-          <w:tcPr>
-            <w:tcW w:w="4770" w:type="dxa"/>
-          </w:tcPr>
-          <w:p>
-            <w:pPr>
-              <w:rPr>
-                <w:rFonts w:ascii="Verdana" w:hAnsi="Verdana"/>
-                <w:sz w:val="20"/>
-                <w:szCs w:val="20"/>
-              </w:rPr>
-            </w:pPr>
-            <w:r>
-              <w:rPr>
-                <w:rFonts w:ascii="Verdana" w:hAnsi="Verdana"/>
-                <w:sz w:val="20"/>
-                <w:szCs w:val="20"/>
-              </w:rPr>
-              <w:t>Documentation: Adding Implementation View and Deployment View</w:t>
-            </w:r>
-          </w:p>
-        </w:tc>
-        <w:tc>
-          <w:tcPr>
-            <w:tcW w:w="1548" w:type="dxa"/>
-          </w:tcPr>
-          <w:p>
-            <w:pPr>
-              <w:rPr>
-                <w:rFonts w:ascii="Verdana" w:hAnsi="Verdana"/>
-                <w:sz w:val="20"/>
-                <w:szCs w:val="20"/>
-              </w:rPr>
-            </w:pPr>
-            <w:r>
-              <w:rPr>
-                <w:rFonts w:ascii="Verdana" w:hAnsi="Verdana"/>
-                <w:sz w:val="20"/>
-                <w:szCs w:val="20"/>
-              </w:rPr>
-              <w:t>1/12/2017</w:t>
-            </w:r>
-          </w:p>
-        </w:tc>
-        <w:tc>
-          <w:tcPr>
-            <w:tcW w:w="1692" w:type="dxa"/>
-          </w:tcPr>
-          <w:p>
-            <w:pPr>
-              <w:rPr>
-                <w:rFonts w:ascii="Verdana" w:hAnsi="Verdana"/>
-                <w:sz w:val="20"/>
-                <w:szCs w:val="20"/>
-              </w:rPr>
-            </w:pPr>
-            <w:r>
-              <w:rPr>
-                <w:rFonts w:ascii="Verdana" w:hAnsi="Verdana"/>
-                <w:sz w:val="20"/>
-                <w:szCs w:val="20"/>
-              </w:rPr>
-              <w:t xml:space="preserve">Phy Lieng </w:t>
-            </w:r>
-          </w:p>
-        </w:tc>
-        <w:tc>
-          <w:tcPr>
-            <w:tcW w:w="1350" w:type="dxa"/>
-          </w:tcPr>
-          <w:p>
-            <w:pPr>
-              <w:rPr>
-                <w:rFonts w:ascii="Verdana" w:hAnsi="Verdana"/>
-                <w:sz w:val="20"/>
-                <w:szCs w:val="20"/>
-              </w:rPr>
-            </w:pPr>
-            <w:r>
-              <w:rPr>
-                <w:rFonts w:ascii="Verdana" w:hAnsi="Verdana"/>
-                <w:sz w:val="20"/>
-                <w:szCs w:val="20"/>
-              </w:rPr>
-              <w:t>90%</w:t>
-            </w:r>
-          </w:p>
-        </w:tc>
-      </w:tr>
-      <w:tr>
-        <w:tc>
-          <w:tcPr>
-            <w:tcW w:w="558" w:type="dxa"/>
-          </w:tcPr>
-          <w:p>
-            <w:pPr>
-              <w:jc w:val="center"/>
-              <w:rPr>
-                <w:rFonts w:ascii="Verdana" w:hAnsi="Verdana"/>
-                <w:sz w:val="20"/>
-                <w:szCs w:val="20"/>
-              </w:rPr>
-            </w:pPr>
-            <w:r>
-              <w:rPr>
-                <w:rFonts w:ascii="Verdana" w:hAnsi="Verdana"/>
-                <w:sz w:val="20"/>
-                <w:szCs w:val="20"/>
-              </w:rPr>
-              <w:t>8</w:t>
-            </w:r>
-          </w:p>
-        </w:tc>
-        <w:tc>
-          <w:tcPr>
-            <w:tcW w:w="4770" w:type="dxa"/>
-          </w:tcPr>
-          <w:p>
-            <w:pPr>
-              <w:rPr>
-                <w:rFonts w:ascii="Verdana" w:hAnsi="Verdana"/>
-                <w:sz w:val="20"/>
-                <w:szCs w:val="20"/>
-              </w:rPr>
-            </w:pPr>
-            <w:r>
-              <w:rPr>
-                <w:rFonts w:ascii="Verdana" w:hAnsi="Verdana"/>
-                <w:sz w:val="20"/>
-                <w:szCs w:val="20"/>
-              </w:rPr>
-              <w:t>Game Assets: Improvement on animation</w:t>
-            </w:r>
-          </w:p>
-        </w:tc>
-        <w:tc>
-          <w:tcPr>
-            <w:tcW w:w="1548" w:type="dxa"/>
-          </w:tcPr>
-          <w:p>
-            <w:pPr>
-              <w:rPr>
-                <w:rFonts w:ascii="Verdana" w:hAnsi="Verdana"/>
-                <w:sz w:val="20"/>
-                <w:szCs w:val="20"/>
-              </w:rPr>
-            </w:pPr>
-            <w:r>
-              <w:rPr>
-                <w:rFonts w:ascii="Verdana" w:hAnsi="Verdana"/>
-                <w:sz w:val="20"/>
-                <w:szCs w:val="20"/>
-              </w:rPr>
-              <w:t>1/12/2017</w:t>
-            </w:r>
-          </w:p>
-        </w:tc>
-        <w:tc>
-          <w:tcPr>
-            <w:tcW w:w="1692" w:type="dxa"/>
-          </w:tcPr>
-          <w:p>
-            <w:pPr>
-              <w:rPr>
-                <w:rFonts w:ascii="Verdana" w:hAnsi="Verdana"/>
-                <w:sz w:val="20"/>
-                <w:szCs w:val="20"/>
-              </w:rPr>
-            </w:pPr>
-            <w:r>
-              <w:rPr>
-                <w:rFonts w:ascii="Verdana" w:hAnsi="Verdana"/>
-                <w:sz w:val="20"/>
-                <w:szCs w:val="20"/>
-              </w:rPr>
-              <w:t>Nguyen Ho</w:t>
-            </w:r>
-          </w:p>
-        </w:tc>
-        <w:tc>
-          <w:tcPr>
-            <w:tcW w:w="1350" w:type="dxa"/>
-          </w:tcPr>
-          <w:p>
-            <w:pPr>
-              <w:rPr>
-                <w:rFonts w:ascii="Verdana" w:hAnsi="Verdana"/>
-                <w:sz w:val="20"/>
-                <w:szCs w:val="20"/>
-              </w:rPr>
-            </w:pPr>
-            <w:r>
-              <w:rPr>
-                <w:rFonts w:ascii="Verdana" w:hAnsi="Verdana"/>
-                <w:sz w:val="20"/>
-                <w:szCs w:val="20"/>
-              </w:rPr>
-              <w:t>95%</w:t>
+              <w:t>90</w:t>
+            </w:r>
+            <w:r>
+              <w:rPr>
+                <w:rFonts w:ascii="Verdana" w:hAnsi="Verdana"/>
+                <w:sz w:val="20"/>
+                <w:szCs w:val="20"/>
+              </w:rPr>
+              <w:t>%</w:t>
             </w:r>
           </w:p>
         </w:tc>
@@ -1537,7 +1389,18 @@
     </w:p>
     <w:p>
       <w:r>
-        <w:t>Issues: Debating among members for the UI prototype: many ideas and opinions but none have reached great UI design.</w:t>
+        <w:t>Issues:</w:t>
+      </w:r>
+      <w:r>
+        <w:t xml:space="preserve"> The changes of class’ schedule at the end of semester</w:t>
+      </w:r>
+      <w:r>
+        <w:t xml:space="preserve"> and revision for final exam</w:t>
+      </w:r>
+      <w:bookmarkStart w:id="0" w:name="_GoBack"/>
+      <w:bookmarkEnd w:id="0"/>
+      <w:r>
+        <w:t xml:space="preserve"> affect our team’s schedule</w:t>
       </w:r>
     </w:p>
     <w:p>
@@ -1721,15 +1584,7 @@
                 <w:sz w:val="20"/>
                 <w:szCs w:val="20"/>
               </w:rPr>
-              <w:t>Implementation: Main Screen component</w:t>
-            </w:r>
-            <w:r>
-              <w:rPr>
-                <w:rFonts w:ascii="Verdana" w:hAnsi="Verdana"/>
-                <w:sz w:val="20"/>
-                <w:szCs w:val="20"/>
-              </w:rPr>
-              <w:t xml:space="preserve"> (Simple version)</w:t>
+              <w:t>Test Pedometer</w:t>
             </w:r>
           </w:p>
         </w:tc>
@@ -1751,7 +1606,31 @@
                 <w:sz w:val="20"/>
                 <w:szCs w:val="20"/>
               </w:rPr>
-              <w:t>15/12/2017</w:t>
+              <w:t>25</w:t>
+            </w:r>
+            <w:r>
+              <w:rPr>
+                <w:rFonts w:ascii="Verdana" w:hAnsi="Verdana"/>
+                <w:sz w:val="20"/>
+                <w:szCs w:val="20"/>
+              </w:rPr>
+              <w:t>/1</w:t>
+            </w:r>
+            <w:r>
+              <w:rPr>
+                <w:rFonts w:ascii="Verdana" w:hAnsi="Verdana"/>
+                <w:sz w:val="20"/>
+                <w:szCs w:val="20"/>
+              </w:rPr>
+              <w:t>2</w:t>
+            </w:r>
+            <w:r>
+              <w:rPr>
+                <w:rFonts w:ascii="Verdana" w:hAnsi="Verdana"/>
+                <w:sz w:val="20"/>
+                <w:szCs w:val="20"/>
+              </w:rPr>
+              <w:t>/2017</w:t>
             </w:r>
           </w:p>
         </w:tc>
@@ -1773,7 +1652,7 @@
                 <w:sz w:val="20"/>
                 <w:szCs w:val="20"/>
               </w:rPr>
-              <w:t>Thong Tran</w:t>
+              <w:t>Bach Le</w:t>
             </w:r>
           </w:p>
         </w:tc>
@@ -1820,7 +1699,7 @@
                 <w:sz w:val="20"/>
                 <w:szCs w:val="20"/>
               </w:rPr>
-              <w:t>UI Design: control widget (Button, Arrows, Label, etc.)</w:t>
+              <w:t>Test Pet Implementation</w:t>
             </w:r>
           </w:p>
         </w:tc>
@@ -1842,7 +1721,31 @@
                 <w:sz w:val="20"/>
                 <w:szCs w:val="20"/>
               </w:rPr>
-              <w:t>15/12/2017</w:t>
+              <w:t>25</w:t>
+            </w:r>
+            <w:r>
+              <w:rPr>
+                <w:rFonts w:ascii="Verdana" w:hAnsi="Verdana"/>
+                <w:sz w:val="20"/>
+                <w:szCs w:val="20"/>
+              </w:rPr>
+              <w:t>/1</w:t>
+            </w:r>
+            <w:r>
+              <w:rPr>
+                <w:rFonts w:ascii="Verdana" w:hAnsi="Verdana"/>
+                <w:sz w:val="20"/>
+                <w:szCs w:val="20"/>
+              </w:rPr>
+              <w:t>2</w:t>
+            </w:r>
+            <w:r>
+              <w:rPr>
+                <w:rFonts w:ascii="Verdana" w:hAnsi="Verdana"/>
+                <w:sz w:val="20"/>
+                <w:szCs w:val="20"/>
+              </w:rPr>
+              <w:t>/2017</w:t>
             </w:r>
           </w:p>
         </w:tc>
@@ -1864,7 +1767,7 @@
                 <w:sz w:val="20"/>
                 <w:szCs w:val="20"/>
               </w:rPr>
-              <w:t>Phy Lieng</w:t>
+              <w:t>Nguyen Ho</w:t>
             </w:r>
           </w:p>
         </w:tc>
@@ -1911,7 +1814,7 @@
                 <w:sz w:val="20"/>
                 <w:szCs w:val="20"/>
               </w:rPr>
-              <w:t xml:space="preserve">Game Asset: more animation, refinement </w:t>
+              <w:t>Test Button, UI/UX</w:t>
             </w:r>
           </w:p>
         </w:tc>
@@ -1933,7 +1836,31 @@
                 <w:sz w:val="20"/>
                 <w:szCs w:val="20"/>
               </w:rPr>
-              <w:t>15/12/2017</w:t>
+              <w:t>25</w:t>
+            </w:r>
+            <w:r>
+              <w:rPr>
+                <w:rFonts w:ascii="Verdana" w:hAnsi="Verdana"/>
+                <w:sz w:val="20"/>
+                <w:szCs w:val="20"/>
+              </w:rPr>
+              <w:t>/1</w:t>
+            </w:r>
+            <w:r>
+              <w:rPr>
+                <w:rFonts w:ascii="Verdana" w:hAnsi="Verdana"/>
+                <w:sz w:val="20"/>
+                <w:szCs w:val="20"/>
+              </w:rPr>
+              <w:t>2</w:t>
+            </w:r>
+            <w:r>
+              <w:rPr>
+                <w:rFonts w:ascii="Verdana" w:hAnsi="Verdana"/>
+                <w:sz w:val="20"/>
+                <w:szCs w:val="20"/>
+              </w:rPr>
+              <w:t>/2017</w:t>
             </w:r>
           </w:p>
         </w:tc>
@@ -1955,192 +1882,8 @@
                 <w:sz w:val="20"/>
                 <w:szCs w:val="20"/>
               </w:rPr>
-              <w:t>Nguyen Ho</w:t>
-            </w:r>
-          </w:p>
-        </w:tc>
-      </w:tr>
-      <w:tr>
-        <w:tc>
-          <w:tcPr>
-            <w:tcW w:w="558" w:type="dxa"/>
-          </w:tcPr>
-          <w:p>
-            <w:pPr>
-              <w:jc w:val="center"/>
-              <w:rPr>
-                <w:rFonts w:ascii="Verdana" w:hAnsi="Verdana"/>
-                <w:sz w:val="20"/>
-                <w:szCs w:val="20"/>
-              </w:rPr>
-            </w:pPr>
-            <w:r>
-              <w:rPr>
-                <w:rFonts w:ascii="Verdana" w:hAnsi="Verdana"/>
-                <w:sz w:val="20"/>
-                <w:szCs w:val="20"/>
-              </w:rPr>
-              <w:t>4</w:t>
-            </w:r>
-          </w:p>
-        </w:tc>
-        <w:tc>
-          <w:tcPr>
-            <w:tcW w:w="4608" w:type="dxa"/>
-          </w:tcPr>
-          <w:p>
-            <w:pPr>
-              <w:rPr>
-                <w:rFonts w:ascii="Verdana" w:hAnsi="Verdana"/>
-                <w:sz w:val="20"/>
-                <w:szCs w:val="20"/>
-              </w:rPr>
-            </w:pPr>
-            <w:r>
-              <w:rPr>
-                <w:rFonts w:ascii="Verdana" w:hAnsi="Verdana"/>
-                <w:sz w:val="20"/>
-                <w:szCs w:val="20"/>
-              </w:rPr>
-              <w:t>Implementation: Data classes and test database</w:t>
-            </w:r>
-          </w:p>
-        </w:tc>
-        <w:tc>
-          <w:tcPr>
-            <w:tcW w:w="1710" w:type="dxa"/>
-          </w:tcPr>
-          <w:p>
-            <w:pPr>
-              <w:rPr>
-                <w:rFonts w:ascii="Verdana" w:hAnsi="Verdana"/>
-                <w:sz w:val="20"/>
-                <w:szCs w:val="20"/>
-              </w:rPr>
-            </w:pPr>
-            <w:r>
-              <w:rPr>
-                <w:rFonts w:ascii="Verdana" w:hAnsi="Verdana"/>
-                <w:sz w:val="20"/>
-                <w:szCs w:val="20"/>
-              </w:rPr>
-              <w:t>15/12/2017</w:t>
-            </w:r>
-          </w:p>
-        </w:tc>
-        <w:tc>
-          <w:tcPr>
-            <w:tcW w:w="1692" w:type="dxa"/>
-          </w:tcPr>
-          <w:p>
-            <w:pPr>
-              <w:rPr>
-                <w:rFonts w:ascii="Verdana" w:hAnsi="Verdana"/>
-                <w:sz w:val="20"/>
-                <w:szCs w:val="20"/>
-              </w:rPr>
-            </w:pPr>
-            <w:r>
-              <w:rPr>
-                <w:rFonts w:ascii="Verdana" w:hAnsi="Verdana"/>
-                <w:sz w:val="20"/>
-                <w:szCs w:val="20"/>
-              </w:rPr>
-              <w:t>Bach Le</w:t>
-            </w:r>
-          </w:p>
-        </w:tc>
-      </w:tr>
-      <w:tr>
-        <w:tc>
-          <w:tcPr>
-            <w:tcW w:w="558" w:type="dxa"/>
-          </w:tcPr>
-          <w:p>
-            <w:pPr>
-              <w:jc w:val="center"/>
-              <w:rPr>
-                <w:rFonts w:ascii="Verdana" w:hAnsi="Verdana"/>
-                <w:sz w:val="20"/>
-                <w:szCs w:val="20"/>
-              </w:rPr>
-            </w:pPr>
-            <w:r>
-              <w:rPr>
-                <w:rFonts w:ascii="Verdana" w:hAnsi="Verdana"/>
-                <w:sz w:val="20"/>
-                <w:szCs w:val="20"/>
-              </w:rPr>
-              <w:t>5</w:t>
-            </w:r>
-          </w:p>
-        </w:tc>
-        <w:tc>
-          <w:tcPr>
-            <w:tcW w:w="4608" w:type="dxa"/>
-          </w:tcPr>
-          <w:p>
-            <w:pPr>
-              <w:rPr>
-                <w:rFonts w:ascii="Verdana" w:hAnsi="Verdana"/>
-                <w:sz w:val="20"/>
-                <w:szCs w:val="20"/>
-              </w:rPr>
-            </w:pPr>
-            <w:r>
-              <w:rPr>
-                <w:rFonts w:ascii="Verdana" w:hAnsi="Verdana"/>
-                <w:sz w:val="20"/>
-                <w:szCs w:val="20"/>
-              </w:rPr>
-              <w:t>UI Design: Improvement in Diary View</w:t>
-            </w:r>
-          </w:p>
-        </w:tc>
-        <w:tc>
-          <w:tcPr>
-            <w:tcW w:w="1710" w:type="dxa"/>
-          </w:tcPr>
-          <w:p>
-            <w:pPr>
-              <w:rPr>
-                <w:rFonts w:ascii="Verdana" w:hAnsi="Verdana"/>
-                <w:sz w:val="20"/>
-                <w:szCs w:val="20"/>
-              </w:rPr>
-            </w:pPr>
-            <w:r>
-              <w:rPr>
-                <w:rFonts w:ascii="Verdana" w:hAnsi="Verdana"/>
-                <w:sz w:val="20"/>
-                <w:szCs w:val="20"/>
-              </w:rPr>
-              <w:t>15/12/2017</w:t>
-            </w:r>
-          </w:p>
-        </w:tc>
-        <w:tc>
-          <w:tcPr>
-            <w:tcW w:w="1692" w:type="dxa"/>
-          </w:tcPr>
-          <w:p>
-            <w:pPr>
-              <w:rPr>
-                <w:rFonts w:ascii="Verdana" w:hAnsi="Verdana"/>
-                <w:sz w:val="20"/>
-                <w:szCs w:val="20"/>
-              </w:rPr>
-            </w:pPr>
-            <w:r>
-              <w:rPr>
-                <w:rFonts w:ascii="Verdana" w:hAnsi="Verdana"/>
-                <w:sz w:val="20"/>
-                <w:szCs w:val="20"/>
-              </w:rPr>
-              <w:t>Toan Bui</w:t>
-            </w:r>
-            <w:bookmarkStart w:id="0" w:name="_GoBack"/>
-            <w:bookmarkEnd w:id="0"/>
+              <w:t>Thong Tran</w:t>
+            </w:r>
           </w:p>
         </w:tc>
       </w:tr>
@@ -2158,7 +1901,7 @@
 </file>
 
 <file path=word/endnotes.xml><?xml version="1.0" encoding="utf-8"?>
-<w:endnotes xmlns:wpc="http://schemas.microsoft.com/office/word/2010/wordprocessingCanvas" xmlns:cx="http://schemas.microsoft.com/office/drawing/2014/chartex" xmlns:cx1="http://schemas.microsoft.com/office/drawing/2015/9/8/chartex" xmlns:cx2="http://schemas.microsoft.com/office/drawing/2015/10/21/chartex" xmlns:cx3="http://schemas.microsoft.com/office/drawing/2016/5/9/chartex" xmlns:cx4="http://schemas.microsoft.com/office/drawing/2016/5/10/chartex" xmlns:cx5="http://schemas.microsoft.com/office/drawing/2016/5/11/chartex" xmlns:cx6="http://schemas.microsoft.com/office/drawing/2016/5/12/chartex" xmlns:cx7="http://schemas.microsoft.com/office/drawing/2016/5/13/chartex" xmlns:cx8="http://schemas.microsoft.com/office/drawing/2016/5/14/chartex" xmlns:mc="http://schemas.openxmlformats.org/markup-compatibility/2006" xmlns:aink="http://schemas.microsoft.com/office/drawing/2016/ink" xmlns:am3d="http://schemas.microsoft.com/office/drawing/2017/model3d" xmlns:o="urn:schemas-microsoft-com:office:office" xmlns:r="http://schemas.openxmlformats.org/officeDocument/2006/relationships" xmlns:m="http://schemas.openxmlformats.org/officeDocument/2006/math" xmlns:v="urn:schemas-microsoft-com:vml" xmlns:wp14="http://schemas.microsoft.com/office/word/2010/wordprocessingDrawing" xmlns:wp="http://schemas.openxmlformats.org/drawingml/2006/wordprocessingDrawing" xmlns:w10="urn:schemas-microsoft-com:office:word" xmlns:w="http://schemas.openxmlformats.org/wordprocessingml/2006/main" xmlns:w14="http://schemas.microsoft.com/office/word/2010/wordml" xmlns:w15="http://schemas.microsoft.com/office/word/2012/wordml" xmlns:w16se="http://schemas.microsoft.com/office/word/2015/wordml/symex" xmlns:wpg="http://schemas.microsoft.com/office/word/2010/wordprocessingGroup" xmlns:wpi="http://schemas.microsoft.com/office/word/2010/wordprocessingInk" xmlns:wne="http://schemas.microsoft.com/office/word/2006/wordml" xmlns:wps="http://schemas.microsoft.com/office/word/2010/wordprocessingShape" mc:Ignorable="w14 w15 w16se wp14">
+<w:endnotes xmlns:wpc="http://schemas.microsoft.com/office/word/2010/wordprocessingCanvas" xmlns:cx="http://schemas.microsoft.com/office/drawing/2014/chartex" xmlns:cx1="http://schemas.microsoft.com/office/drawing/2015/9/8/chartex" xmlns:cx2="http://schemas.microsoft.com/office/drawing/2015/10/21/chartex" xmlns:cx3="http://schemas.microsoft.com/office/drawing/2016/5/9/chartex" xmlns:cx4="http://schemas.microsoft.com/office/drawing/2016/5/10/chartex" xmlns:cx5="http://schemas.microsoft.com/office/drawing/2016/5/11/chartex" xmlns:cx6="http://schemas.microsoft.com/office/drawing/2016/5/12/chartex" xmlns:cx7="http://schemas.microsoft.com/office/drawing/2016/5/13/chartex" xmlns:cx8="http://schemas.microsoft.com/office/drawing/2016/5/14/chartex" xmlns:mc="http://schemas.openxmlformats.org/markup-compatibility/2006" xmlns:aink="http://schemas.microsoft.com/office/drawing/2016/ink" xmlns:am3d="http://schemas.microsoft.com/office/drawing/2017/model3d" xmlns:o="urn:schemas-microsoft-com:office:office" xmlns:r="http://schemas.openxmlformats.org/officeDocument/2006/relationships" xmlns:m="http://schemas.openxmlformats.org/officeDocument/2006/math" xmlns:v="urn:schemas-microsoft-com:vml" xmlns:wp14="http://schemas.microsoft.com/office/word/2010/wordprocessingDrawing" xmlns:wp="http://schemas.openxmlformats.org/drawingml/2006/wordprocessingDrawing" xmlns:w10="urn:schemas-microsoft-com:office:word" xmlns:w="http://schemas.openxmlformats.org/wordprocessingml/2006/main" xmlns:w14="http://schemas.microsoft.com/office/word/2010/wordml" xmlns:w15="http://schemas.microsoft.com/office/word/2012/wordml" xmlns:w16cid="http://schemas.microsoft.com/office/word/2016/wordml/cid" xmlns:w16se="http://schemas.microsoft.com/office/word/2015/wordml/symex" xmlns:wpg="http://schemas.microsoft.com/office/word/2010/wordprocessingGroup" xmlns:wpi="http://schemas.microsoft.com/office/word/2010/wordprocessingInk" xmlns:wne="http://schemas.microsoft.com/office/word/2006/wordml" xmlns:wps="http://schemas.microsoft.com/office/word/2010/wordprocessingShape" mc:Ignorable="w14 w15 w16se w16cid wp14">
   <w:endnote w:type="separator" w:id="-1">
     <w:p>
       <w:pPr>
@@ -2183,7 +1926,7 @@
 </file>
 
 <file path=word/footnotes.xml><?xml version="1.0" encoding="utf-8"?>
-<w:footnotes xmlns:wpc="http://schemas.microsoft.com/office/word/2010/wordprocessingCanvas" xmlns:cx="http://schemas.microsoft.com/office/drawing/2014/chartex" xmlns:cx1="http://schemas.microsoft.com/office/drawing/2015/9/8/chartex" xmlns:cx2="http://schemas.microsoft.com/office/drawing/2015/10/21/chartex" xmlns:cx3="http://schemas.microsoft.com/office/drawing/2016/5/9/chartex" xmlns:cx4="http://schemas.microsoft.com/office/drawing/2016/5/10/chartex" xmlns:cx5="http://schemas.microsoft.com/office/drawing/2016/5/11/chartex" xmlns:cx6="http://schemas.microsoft.com/office/drawing/2016/5/12/chartex" xmlns:cx7="http://schemas.microsoft.com/office/drawing/2016/5/13/chartex" xmlns:cx8="http://schemas.microsoft.com/office/drawing/2016/5/14/chartex" xmlns:mc="http://schemas.openxmlformats.org/markup-compatibility/2006" xmlns:aink="http://schemas.microsoft.com/office/drawing/2016/ink" xmlns:am3d="http://schemas.microsoft.com/office/drawing/2017/model3d" xmlns:o="urn:schemas-microsoft-com:office:office" xmlns:r="http://schemas.openxmlformats.org/officeDocument/2006/relationships" xmlns:m="http://schemas.openxmlformats.org/officeDocument/2006/math" xmlns:v="urn:schemas-microsoft-com:vml" xmlns:wp14="http://schemas.microsoft.com/office/word/2010/wordprocessingDrawing" xmlns:wp="http://schemas.openxmlformats.org/drawingml/2006/wordprocessingDrawing" xmlns:w10="urn:schemas-microsoft-com:office:word" xmlns:w="http://schemas.openxmlformats.org/wordprocessingml/2006/main" xmlns:w14="http://schemas.microsoft.com/office/word/2010/wordml" xmlns:w15="http://schemas.microsoft.com/office/word/2012/wordml" xmlns:w16se="http://schemas.microsoft.com/office/word/2015/wordml/symex" xmlns:wpg="http://schemas.microsoft.com/office/word/2010/wordprocessingGroup" xmlns:wpi="http://schemas.microsoft.com/office/word/2010/wordprocessingInk" xmlns:wne="http://schemas.microsoft.com/office/word/2006/wordml" xmlns:wps="http://schemas.microsoft.com/office/word/2010/wordprocessingShape" mc:Ignorable="w14 w15 w16se wp14">
+<w:footnotes xmlns:wpc="http://schemas.microsoft.com/office/word/2010/wordprocessingCanvas" xmlns:cx="http://schemas.microsoft.com/office/drawing/2014/chartex" xmlns:cx1="http://schemas.microsoft.com/office/drawing/2015/9/8/chartex" xmlns:cx2="http://schemas.microsoft.com/office/drawing/2015/10/21/chartex" xmlns:cx3="http://schemas.microsoft.com/office/drawing/2016/5/9/chartex" xmlns:cx4="http://schemas.microsoft.com/office/drawing/2016/5/10/chartex" xmlns:cx5="http://schemas.microsoft.com/office/drawing/2016/5/11/chartex" xmlns:cx6="http://schemas.microsoft.com/office/drawing/2016/5/12/chartex" xmlns:cx7="http://schemas.microsoft.com/office/drawing/2016/5/13/chartex" xmlns:cx8="http://schemas.microsoft.com/office/drawing/2016/5/14/chartex" xmlns:mc="http://schemas.openxmlformats.org/markup-compatibility/2006" xmlns:aink="http://schemas.microsoft.com/office/drawing/2016/ink" xmlns:am3d="http://schemas.microsoft.com/office/drawing/2017/model3d" xmlns:o="urn:schemas-microsoft-com:office:office" xmlns:r="http://schemas.openxmlformats.org/officeDocument/2006/relationships" xmlns:m="http://schemas.openxmlformats.org/officeDocument/2006/math" xmlns:v="urn:schemas-microsoft-com:vml" xmlns:wp14="http://schemas.microsoft.com/office/word/2010/wordprocessingDrawing" xmlns:wp="http://schemas.openxmlformats.org/drawingml/2006/wordprocessingDrawing" xmlns:w10="urn:schemas-microsoft-com:office:word" xmlns:w="http://schemas.openxmlformats.org/wordprocessingml/2006/main" xmlns:w14="http://schemas.microsoft.com/office/word/2010/wordml" xmlns:w15="http://schemas.microsoft.com/office/word/2012/wordml" xmlns:w16cid="http://schemas.microsoft.com/office/word/2016/wordml/cid" xmlns:w16se="http://schemas.microsoft.com/office/word/2015/wordml/symex" xmlns:wpg="http://schemas.microsoft.com/office/word/2010/wordprocessingGroup" xmlns:wpi="http://schemas.microsoft.com/office/word/2010/wordprocessingInk" xmlns:wne="http://schemas.microsoft.com/office/word/2006/wordml" xmlns:wps="http://schemas.microsoft.com/office/word/2010/wordprocessingShape" mc:Ignorable="w14 w15 w16se w16cid wp14">
   <w:footnote w:type="separator" w:id="-1">
     <w:p>
       <w:pPr>
@@ -2208,7 +1951,7 @@
 </file>
 
 <file path=word/header1.xml><?xml version="1.0" encoding="utf-8"?>
-<w:hdr xmlns:wpc="http://schemas.microsoft.com/office/word/2010/wordprocessingCanvas" xmlns:cx="http://schemas.microsoft.com/office/drawing/2014/chartex" xmlns:cx1="http://schemas.microsoft.com/office/drawing/2015/9/8/chartex" xmlns:cx2="http://schemas.microsoft.com/office/drawing/2015/10/21/chartex" xmlns:cx3="http://schemas.microsoft.com/office/drawing/2016/5/9/chartex" xmlns:cx4="http://schemas.microsoft.com/office/drawing/2016/5/10/chartex" xmlns:cx5="http://schemas.microsoft.com/office/drawing/2016/5/11/chartex" xmlns:cx6="http://schemas.microsoft.com/office/drawing/2016/5/12/chartex" xmlns:cx7="http://schemas.microsoft.com/office/drawing/2016/5/13/chartex" xmlns:cx8="http://schemas.microsoft.com/office/drawing/2016/5/14/chartex" xmlns:mc="http://schemas.openxmlformats.org/markup-compatibility/2006" xmlns:aink="http://schemas.microsoft.com/office/drawing/2016/ink" xmlns:am3d="http://schemas.microsoft.com/office/drawing/2017/model3d" xmlns:o="urn:schemas-microsoft-com:office:office" xmlns:r="http://schemas.openxmlformats.org/officeDocument/2006/relationships" xmlns:m="http://schemas.openxmlformats.org/officeDocument/2006/math" xmlns:v="urn:schemas-microsoft-com:vml" xmlns:wp14="http://schemas.microsoft.com/office/word/2010/wordprocessingDrawing" xmlns:wp="http://schemas.openxmlformats.org/drawingml/2006/wordprocessingDrawing" xmlns:w10="urn:schemas-microsoft-com:office:word" xmlns:w="http://schemas.openxmlformats.org/wordprocessingml/2006/main" xmlns:w14="http://schemas.microsoft.com/office/word/2010/wordml" xmlns:w15="http://schemas.microsoft.com/office/word/2012/wordml" xmlns:w16se="http://schemas.microsoft.com/office/word/2015/wordml/symex" xmlns:wpg="http://schemas.microsoft.com/office/word/2010/wordprocessingGroup" xmlns:wpi="http://schemas.microsoft.com/office/word/2010/wordprocessingInk" xmlns:wne="http://schemas.microsoft.com/office/word/2006/wordml" xmlns:wps="http://schemas.microsoft.com/office/word/2010/wordprocessingShape" mc:Ignorable="w14 w15 w16se wp14">
+<w:hdr xmlns:wpc="http://schemas.microsoft.com/office/word/2010/wordprocessingCanvas" xmlns:cx="http://schemas.microsoft.com/office/drawing/2014/chartex" xmlns:cx1="http://schemas.microsoft.com/office/drawing/2015/9/8/chartex" xmlns:cx2="http://schemas.microsoft.com/office/drawing/2015/10/21/chartex" xmlns:cx3="http://schemas.microsoft.com/office/drawing/2016/5/9/chartex" xmlns:cx4="http://schemas.microsoft.com/office/drawing/2016/5/10/chartex" xmlns:cx5="http://schemas.microsoft.com/office/drawing/2016/5/11/chartex" xmlns:cx6="http://schemas.microsoft.com/office/drawing/2016/5/12/chartex" xmlns:cx7="http://schemas.microsoft.com/office/drawing/2016/5/13/chartex" xmlns:cx8="http://schemas.microsoft.com/office/drawing/2016/5/14/chartex" xmlns:mc="http://schemas.openxmlformats.org/markup-compatibility/2006" xmlns:aink="http://schemas.microsoft.com/office/drawing/2016/ink" xmlns:am3d="http://schemas.microsoft.com/office/drawing/2017/model3d" xmlns:o="urn:schemas-microsoft-com:office:office" xmlns:r="http://schemas.openxmlformats.org/officeDocument/2006/relationships" xmlns:m="http://schemas.openxmlformats.org/officeDocument/2006/math" xmlns:v="urn:schemas-microsoft-com:vml" xmlns:wp14="http://schemas.microsoft.com/office/word/2010/wordprocessingDrawing" xmlns:wp="http://schemas.openxmlformats.org/drawingml/2006/wordprocessingDrawing" xmlns:w10="urn:schemas-microsoft-com:office:word" xmlns:w="http://schemas.openxmlformats.org/wordprocessingml/2006/main" xmlns:w14="http://schemas.microsoft.com/office/word/2010/wordml" xmlns:w15="http://schemas.microsoft.com/office/word/2012/wordml" xmlns:w16cid="http://schemas.microsoft.com/office/word/2016/wordml/cid" xmlns:w16se="http://schemas.microsoft.com/office/word/2015/wordml/symex" xmlns:wpg="http://schemas.microsoft.com/office/word/2010/wordprocessingGroup" xmlns:wpi="http://schemas.microsoft.com/office/word/2010/wordprocessingInk" xmlns:wne="http://schemas.microsoft.com/office/word/2006/wordml" xmlns:wps="http://schemas.microsoft.com/office/word/2010/wordprocessingShape" mc:Ignorable="w14 w15 w16se w16cid wp14">
   <w:p>
     <w:pPr>
       <w:pStyle w:val="Header"/>
@@ -2226,7 +1969,7 @@
 </file>
 
 <file path=word/numbering.xml><?xml version="1.0" encoding="utf-8"?>
-<w:numbering xmlns:wpc="http://schemas.microsoft.com/office/word/2010/wordprocessingCanvas" xmlns:cx="http://schemas.microsoft.com/office/drawing/2014/chartex" xmlns:cx1="http://schemas.microsoft.com/office/drawing/2015/9/8/chartex" xmlns:cx2="http://schemas.microsoft.com/office/drawing/2015/10/21/chartex" xmlns:cx3="http://schemas.microsoft.com/office/drawing/2016/5/9/chartex" xmlns:cx4="http://schemas.microsoft.com/office/drawing/2016/5/10/chartex" xmlns:cx5="http://schemas.microsoft.com/office/drawing/2016/5/11/chartex" xmlns:cx6="http://schemas.microsoft.com/office/drawing/2016/5/12/chartex" xmlns:cx7="http://schemas.microsoft.com/office/drawing/2016/5/13/chartex" xmlns:cx8="http://schemas.microsoft.com/office/drawing/2016/5/14/chartex" xmlns:mc="http://schemas.openxmlformats.org/markup-compatibility/2006" xmlns:aink="http://schemas.microsoft.com/office/drawing/2016/ink" xmlns:am3d="http://schemas.microsoft.com/office/drawing/2017/model3d" xmlns:o="urn:schemas-microsoft-com:office:office" xmlns:r="http://schemas.openxmlformats.org/officeDocument/2006/relationships" xmlns:m="http://schemas.openxmlformats.org/officeDocument/2006/math" xmlns:v="urn:schemas-microsoft-com:vml" xmlns:wp14="http://schemas.microsoft.com/office/word/2010/wordprocessingDrawing" xmlns:wp="http://schemas.openxmlformats.org/drawingml/2006/wordprocessingDrawing" xmlns:w10="urn:schemas-microsoft-com:office:word" xmlns:w="http://schemas.openxmlformats.org/wordprocessingml/2006/main" xmlns:w14="http://schemas.microsoft.com/office/word/2010/wordml" xmlns:w15="http://schemas.microsoft.com/office/word/2012/wordml" xmlns:w16se="http://schemas.microsoft.com/office/word/2015/wordml/symex" xmlns:wpg="http://schemas.microsoft.com/office/word/2010/wordprocessingGroup" xmlns:wpi="http://schemas.microsoft.com/office/word/2010/wordprocessingInk" xmlns:wne="http://schemas.microsoft.com/office/word/2006/wordml" xmlns:wps="http://schemas.microsoft.com/office/word/2010/wordprocessingShape" mc:Ignorable="w14 w15 w16se wp14">
+<w:numbering xmlns:wpc="http://schemas.microsoft.com/office/word/2010/wordprocessingCanvas" xmlns:cx="http://schemas.microsoft.com/office/drawing/2014/chartex" xmlns:cx1="http://schemas.microsoft.com/office/drawing/2015/9/8/chartex" xmlns:cx2="http://schemas.microsoft.com/office/drawing/2015/10/21/chartex" xmlns:cx3="http://schemas.microsoft.com/office/drawing/2016/5/9/chartex" xmlns:cx4="http://schemas.microsoft.com/office/drawing/2016/5/10/chartex" xmlns:cx5="http://schemas.microsoft.com/office/drawing/2016/5/11/chartex" xmlns:cx6="http://schemas.microsoft.com/office/drawing/2016/5/12/chartex" xmlns:cx7="http://schemas.microsoft.com/office/drawing/2016/5/13/chartex" xmlns:cx8="http://schemas.microsoft.com/office/drawing/2016/5/14/chartex" xmlns:mc="http://schemas.openxmlformats.org/markup-compatibility/2006" xmlns:aink="http://schemas.microsoft.com/office/drawing/2016/ink" xmlns:am3d="http://schemas.microsoft.com/office/drawing/2017/model3d" xmlns:o="urn:schemas-microsoft-com:office:office" xmlns:r="http://schemas.openxmlformats.org/officeDocument/2006/relationships" xmlns:m="http://schemas.openxmlformats.org/officeDocument/2006/math" xmlns:v="urn:schemas-microsoft-com:vml" xmlns:wp14="http://schemas.microsoft.com/office/word/2010/wordprocessingDrawing" xmlns:wp="http://schemas.openxmlformats.org/drawingml/2006/wordprocessingDrawing" xmlns:w10="urn:schemas-microsoft-com:office:word" xmlns:w="http://schemas.openxmlformats.org/wordprocessingml/2006/main" xmlns:w14="http://schemas.microsoft.com/office/word/2010/wordml" xmlns:w15="http://schemas.microsoft.com/office/word/2012/wordml" xmlns:w16cid="http://schemas.microsoft.com/office/word/2016/wordml/cid" xmlns:w16se="http://schemas.microsoft.com/office/word/2015/wordml/symex" xmlns:wpg="http://schemas.microsoft.com/office/word/2010/wordprocessingGroup" xmlns:wpi="http://schemas.microsoft.com/office/word/2010/wordprocessingInk" xmlns:wne="http://schemas.microsoft.com/office/word/2006/wordml" xmlns:wps="http://schemas.microsoft.com/office/word/2010/wordprocessingShape" mc:Ignorable="w14 w15 w16se w16cid wp14">
   <w:abstractNum w:abstractNumId="0" w15:restartNumberingAfterBreak="0">
     <w:nsid w:val="314B37E6"/>
     <w:multiLevelType w:val="hybridMultilevel"/>
@@ -2421,7 +2164,7 @@
 </file>
 
 <file path=word/styles.xml><?xml version="1.0" encoding="utf-8"?>
-<w:styles xmlns:mc="http://schemas.openxmlformats.org/markup-compatibility/2006" xmlns:r="http://schemas.openxmlformats.org/officeDocument/2006/relationships" xmlns:w="http://schemas.openxmlformats.org/wordprocessingml/2006/main" xmlns:w14="http://schemas.microsoft.com/office/word/2010/wordml" xmlns:w15="http://schemas.microsoft.com/office/word/2012/wordml" xmlns:w16se="http://schemas.microsoft.com/office/word/2015/wordml/symex" mc:Ignorable="w14 w15 w16se">
+<w:styles xmlns:mc="http://schemas.openxmlformats.org/markup-compatibility/2006" xmlns:r="http://schemas.openxmlformats.org/officeDocument/2006/relationships" xmlns:w="http://schemas.openxmlformats.org/wordprocessingml/2006/main" xmlns:w14="http://schemas.microsoft.com/office/word/2010/wordml" xmlns:w15="http://schemas.microsoft.com/office/word/2012/wordml" xmlns:w16cid="http://schemas.microsoft.com/office/word/2016/wordml/cid" xmlns:w16se="http://schemas.microsoft.com/office/word/2015/wordml/symex" mc:Ignorable="w14 w15 w16se w16cid">
   <w:docDefaults>
     <w:rPrDefault>
       <w:rPr>

</xml_diff>